<commit_message>
added 3rd lent doxology
</commit_message>
<xml_diff>
--- a/Doxologies/31 Lent 3.docx
+++ b/Doxologies/31 Lent 3.docx
@@ -65,264 +65,801 @@
             <w:pPr>
               <w:pStyle w:val="CopticHangingVerse"/>
             </w:pPr>
+            <w:r>
+              <w:t>Ⲡⲓⲙⲁⲓⲣⲱⲙⲓ ⲛ̀ⲁⲅⲁⲑⲟⲥ:</w:t>
+            </w:r>
+          </w:p>
+          <w:p>
+            <w:pPr>
+              <w:pStyle w:val="CopticHangingVerse"/>
+            </w:pPr>
+            <w:r>
+              <w:t>Ⲡⲁⲟ̄ⲥ̄ Ⲓⲏ̄ⲥ̄ Ⲡⲭ̄ⲥ̄ ϯϯϩⲟ ⲉ̀ⲣⲟⲕ:</w:t>
+            </w:r>
+          </w:p>
+          <w:p>
+            <w:pPr>
+              <w:pStyle w:val="CopticHangingVerse"/>
+            </w:pPr>
+            <w:r>
+              <w:t>ⲙ̀ⲡⲉⲣϩⲓⲧ ⲥⲁϫⲁϭⲏ ⲙ̀ⲙⲟⲕ:</w:t>
+            </w:r>
+          </w:p>
+          <w:p>
+            <w:pPr>
+              <w:pStyle w:val="CopticHangingVerse"/>
+            </w:pPr>
+            <w:r>
+              <w:t>ⲛⲉⲙ ⲛⲓⲃⲁⲉⲙⲡⲓ ⲛ̀ⲡⲉϥⲉⲣⲛⲟⲃⲓ.</w:t>
+            </w:r>
+          </w:p>
+        </w:tc>
+        <w:tc>
+          <w:tcPr>
+            <w:tcW w:w="1242" w:type="pct"/>
+          </w:tcPr>
+          <w:p>
+            <w:r>
+              <w:t>The good and Lover of Mankind:</w:t>
+            </w:r>
+            <w:r>
+              <w:br/>
+              <w:t>My Lord Jesus, I ask You:</w:t>
+            </w:r>
+          </w:p>
+          <w:p>
+            <w:r>
+              <w:t>Do not place me on Your left:</w:t>
+            </w:r>
+          </w:p>
+          <w:p>
+            <w:r>
+              <w:t>Along with the goats, the sinners.</w:t>
+            </w:r>
+          </w:p>
+        </w:tc>
+        <w:tc>
+          <w:tcPr>
+            <w:tcW w:w="1255" w:type="pct"/>
+          </w:tcPr>
+          <w:p>
+            <w:r>
+              <w:t>I ask You, My Lord Jesus,</w:t>
+            </w:r>
+          </w:p>
+          <w:p>
+            <w:r>
+              <w:t>The good Lover of Mankind,</w:t>
+            </w:r>
+          </w:p>
+          <w:p>
+            <w:r>
+              <w:t>Place me not upon Your left hand</w:t>
+            </w:r>
+          </w:p>
+          <w:p>
+            <w:r>
+              <w:t>Among the goats, the sinners.</w:t>
+            </w:r>
+          </w:p>
+        </w:tc>
+        <w:tc>
+          <w:tcPr>
+            <w:tcW w:w="1255" w:type="pct"/>
+          </w:tcPr>
+          <w:p>
+            <w:pPr>
+              <w:pStyle w:val="hymnEnd"/>
+            </w:pPr>
+            <w:r>
+              <w:t>m</w:t>
+            </w:r>
+            <w:r>
+              <w:t>i</w:t>
+            </w:r>
+            <w:r>
+              <w:t>ssing</w:t>
+            </w:r>
+          </w:p>
+        </w:tc>
+      </w:tr>
+      <w:tr>
+        <w:tc>
+          <w:tcPr>
+            <w:tcW w:w="1248" w:type="pct"/>
+          </w:tcPr>
+          <w:p>
+            <w:pPr>
+              <w:pStyle w:val="CopticHangingVerse"/>
+            </w:pPr>
+            <w:r>
+              <w:t>Ⲟⲩⲇⲉ ⲟⲛ ⲙ̀ⲡⲉⲣϫⲟⲥ ⲛⲏⲓ:</w:t>
+            </w:r>
+          </w:p>
+          <w:p>
+            <w:pPr>
+              <w:pStyle w:val="CopticHangingVerse"/>
+            </w:pPr>
+            <w:r>
+              <w:t>Ϫⲉ ϯⲥⲱⲟⲩⲛ ⲙ̀ⲙⲟⲕ ⲁⲛ:</w:t>
+            </w:r>
+          </w:p>
+          <w:p>
+            <w:pPr>
+              <w:pStyle w:val="CopticHangingVerse"/>
+            </w:pPr>
+            <w:r>
+              <w:t>ⲙⲁϣⲉⲛⲁⲕ ⲉ̀ⲃⲟⲗϩⲁⲣⲟⲓ:</w:t>
+            </w:r>
+          </w:p>
+          <w:p>
+            <w:pPr>
+              <w:pStyle w:val="CopticHangingVerse"/>
+            </w:pPr>
+            <w:r>
+              <w:t>ⲫⲏⲉⲧⲥⲉⲃⲧⲱⲧ ⲙ̀ⲡⲓⲭ̀ⲣⲱⲙ ⲛ̀ⲉ̀ⲛⲉϩ.</w:t>
+            </w:r>
+          </w:p>
+        </w:tc>
+        <w:tc>
+          <w:tcPr>
+            <w:tcW w:w="1242" w:type="pct"/>
+          </w:tcPr>
+          <w:p>
+            <w:r>
+              <w:t>And do not tell me:</w:t>
+            </w:r>
+          </w:p>
+          <w:p>
+            <w:r>
+              <w:t>I do not know you:</w:t>
+            </w:r>
+          </w:p>
+          <w:p>
+            <w:r>
+              <w:t>Get away from me:</w:t>
+            </w:r>
+          </w:p>
+          <w:p>
+            <w:r>
+              <w:t>You who are ready for eternal fire.</w:t>
+            </w:r>
+          </w:p>
+        </w:tc>
+        <w:tc>
+          <w:tcPr>
+            <w:tcW w:w="1255" w:type="pct"/>
+          </w:tcPr>
+          <w:p>
+            <w:r>
+              <w:t>And let me not hear,</w:t>
+            </w:r>
+          </w:p>
+          <w:p>
+            <w:r>
+              <w:t>“I know you not,</w:t>
+            </w:r>
+          </w:p>
+          <w:p>
+            <w:r>
+              <w:t>Depart from me,</w:t>
+            </w:r>
+          </w:p>
+          <w:p>
+            <w:r>
+              <w:t>You who are ready for eternal fire.”</w:t>
+            </w:r>
+          </w:p>
+        </w:tc>
+        <w:tc>
+          <w:tcPr>
+            <w:tcW w:w="1255" w:type="pct"/>
+          </w:tcPr>
+          <w:p>
+            <w:pPr>
+              <w:pStyle w:val="hymnEnd"/>
+            </w:pPr>
+          </w:p>
+        </w:tc>
+      </w:tr>
+      <w:tr>
+        <w:tc>
+          <w:tcPr>
+            <w:tcW w:w="1248" w:type="pct"/>
+          </w:tcPr>
+          <w:p>
+            <w:pPr>
+              <w:pStyle w:val="CopticHangingVerse"/>
+            </w:pPr>
+            <w:r>
+              <w:t>Ϯⲉ̀ⲙⲓ ⲅⲁⲣ ϧⲉⲛ ⲟⲩⲙⲉⲑⲙⲏⲓ:</w:t>
+            </w:r>
+          </w:p>
+          <w:p>
+            <w:pPr>
+              <w:pStyle w:val="CopticHangingVerse"/>
+            </w:pPr>
+            <w:r>
+              <w:t>ϫⲉ ⲁⲛⲟⲕ ⲟⲩⲣⲉϥⲉⲣⲛⲟⲃⲓ:</w:t>
+            </w:r>
+          </w:p>
+          <w:p>
+            <w:pPr>
+              <w:pStyle w:val="CopticHangingVerse"/>
+            </w:pPr>
+            <w:r>
+              <w:t>ⲟⲩⲟϩ ⲛⲁϩ̀ⲃⲏⲟⲩⲓ̀ ⲧⲏⲣⲟⲩ ⲉⲧϩⲱⲟⲩ:</w:t>
+            </w:r>
+          </w:p>
+          <w:p>
+            <w:pPr>
+              <w:pStyle w:val="CopticHangingVerse"/>
+            </w:pPr>
+            <w:r>
+              <w:t>ⲥⲉⲟⲩⲱⲛϩ ⲉ̀ⲃⲟⲗ ⲙ̀ⲡⲉⲕⲙ̀ⲑⲟ.</w:t>
+            </w:r>
+          </w:p>
+        </w:tc>
+        <w:tc>
+          <w:tcPr>
+            <w:tcW w:w="1242" w:type="pct"/>
+          </w:tcPr>
+          <w:p>
+            <w:r>
+              <w:t>For I know in truth:</w:t>
+            </w:r>
+          </w:p>
+          <w:p>
+            <w:r>
+              <w:t>That I am a sinner:</w:t>
+            </w:r>
+          </w:p>
+          <w:p>
+            <w:r>
+              <w:t>And all my deeds which are bad:</w:t>
+            </w:r>
+          </w:p>
+          <w:p>
+            <w:r>
+              <w:t>Are present before me.</w:t>
+            </w:r>
+          </w:p>
+        </w:tc>
+        <w:tc>
+          <w:tcPr>
+            <w:tcW w:w="1255" w:type="pct"/>
+          </w:tcPr>
+          <w:p>
+            <w:r>
+              <w:t>For I know that I am</w:t>
+            </w:r>
+          </w:p>
+          <w:p>
+            <w:r>
+              <w:t>Truly a sinner,</w:t>
+            </w:r>
+          </w:p>
+          <w:p>
+            <w:r>
+              <w:t>And that all my evil deeds</w:t>
+            </w:r>
+          </w:p>
+          <w:p>
+            <w:r>
+              <w:t>Are before me.</w:t>
+            </w:r>
+          </w:p>
+        </w:tc>
+        <w:tc>
+          <w:tcPr>
+            <w:tcW w:w="1255" w:type="pct"/>
+          </w:tcPr>
+          <w:p>
+            <w:pPr>
+              <w:pStyle w:val="hymnEnd"/>
+            </w:pPr>
+          </w:p>
+        </w:tc>
+      </w:tr>
+      <w:tr>
+        <w:tc>
+          <w:tcPr>
+            <w:tcW w:w="1248" w:type="pct"/>
+          </w:tcPr>
+          <w:p>
+            <w:pPr>
+              <w:pStyle w:val="CopticHangingVerse"/>
+            </w:pPr>
+            <w:r>
+              <w:t>Ϯϫⲱ ⲛ̀ⲧ̀ⲥ̀ⲙⲏ ⲛ̀ⲧⲉ ⲡⲓⲧⲉⲗⲱⲛⲏⲥ:</w:t>
+            </w:r>
+          </w:p>
+          <w:p>
+            <w:pPr>
+              <w:pStyle w:val="CopticHangingVerse"/>
+            </w:pPr>
+            <w:r>
+              <w:t>ⲉⲓⲱϣ ⲉⲃⲟⲗ ⲉⲓϫⲱ ⲙ̀ⲙⲟⲥ:</w:t>
+            </w:r>
+          </w:p>
+          <w:p>
+            <w:pPr>
+              <w:pStyle w:val="CopticHangingVerse"/>
+            </w:pPr>
+            <w:r>
+              <w:t>ϫⲉ Ⲫϯ ⲭⲱ ⲛⲏⲓ ⲉ̀ⲃⲟⲗ:</w:t>
+            </w:r>
+          </w:p>
+          <w:p>
+            <w:pPr>
+              <w:pStyle w:val="CopticHangingVerse"/>
+            </w:pPr>
+            <w:r>
+              <w:lastRenderedPageBreak/>
+              <w:t>ϫⲉ ⲁⲛⲟⲕ ⲟⲩⲣⲉϥⲉⲣⲛⲟⲃⲓ.</w:t>
+            </w:r>
+          </w:p>
+        </w:tc>
+        <w:tc>
+          <w:tcPr>
+            <w:tcW w:w="1242" w:type="pct"/>
+          </w:tcPr>
+          <w:p>
+            <w:r>
+              <w:lastRenderedPageBreak/>
+              <w:t>I speak with the voice of the publican:</w:t>
+            </w:r>
+          </w:p>
+          <w:p>
+            <w:r>
+              <w:t>Crying out saying:</w:t>
+            </w:r>
+          </w:p>
+          <w:p>
+            <w:r>
+              <w:t>O God forgive me:</w:t>
+            </w:r>
+          </w:p>
+          <w:p>
+            <w:r>
+              <w:t>For I am a sinner.</w:t>
+            </w:r>
+          </w:p>
+        </w:tc>
+        <w:tc>
+          <w:tcPr>
+            <w:tcW w:w="1255" w:type="pct"/>
+          </w:tcPr>
+          <w:p>
+            <w:r>
+              <w:t>I speak as the publican,</w:t>
+            </w:r>
+          </w:p>
+          <w:p>
+            <w:r>
+              <w:t>Crying out and saying,</w:t>
+            </w:r>
+          </w:p>
+          <w:p>
+            <w:r>
+              <w:t>“O God, forgive me,</w:t>
+            </w:r>
+          </w:p>
+          <w:p>
+            <w:r>
+              <w:t>For I am a sinner.”</w:t>
+            </w:r>
+          </w:p>
+        </w:tc>
+        <w:tc>
+          <w:tcPr>
+            <w:tcW w:w="1255" w:type="pct"/>
+          </w:tcPr>
+          <w:p>
+            <w:pPr>
+              <w:pStyle w:val="hymnEnd"/>
+            </w:pPr>
+          </w:p>
+        </w:tc>
+      </w:tr>
+      <w:tr>
+        <w:tc>
+          <w:tcPr>
+            <w:tcW w:w="1248" w:type="pct"/>
+          </w:tcPr>
+          <w:p>
+            <w:pPr>
+              <w:pStyle w:val="CopticHangingVerse"/>
+            </w:pPr>
+            <w:r>
+              <w:lastRenderedPageBreak/>
+              <w:t>Ⲁⲓⲉⲣⲛⲟⲃⲓ ⲁⲓⲉⲣⲛⲟⲃⲓ:</w:t>
+            </w:r>
+          </w:p>
+          <w:p>
+            <w:pPr>
+              <w:pStyle w:val="CopticHangingVerse"/>
+            </w:pPr>
+            <w:r>
+              <w:t>Ⲡⲁⲟ̄ⲥ̄ Ⲓⲏ̄ⲥ̄ ⲭⲱ ⲛⲏⲓ ⲉ̀ⲃⲟⲗ:</w:t>
+            </w:r>
+          </w:p>
+          <w:p>
+            <w:pPr>
+              <w:pStyle w:val="CopticHangingVerse"/>
+            </w:pPr>
+            <w:r>
+              <w:t>Ϫⲉ ⲙ̀ⲙⲟⲛ ⲃⲟⲕ ⲛ̀ⲁⲧⲉⲣⲛⲟⲃⲓ:</w:t>
+            </w:r>
+          </w:p>
+          <w:p>
+            <w:pPr>
+              <w:pStyle w:val="CopticHangingVerse"/>
+            </w:pPr>
+            <w:r>
+              <w:t>ⲟⲩⲇⲉ ⲙ̀ⲙⲟⲛ ϭⲟⲓⲥ ⲛ̀ⲁⲧⲭⲱ ⲉ̀ⲃⲟⲗ.</w:t>
+            </w:r>
+          </w:p>
+        </w:tc>
+        <w:tc>
+          <w:tcPr>
+            <w:tcW w:w="1242" w:type="pct"/>
+          </w:tcPr>
+          <w:p>
+            <w:r>
+              <w:t>I have sinned, I have sinned:</w:t>
+            </w:r>
+          </w:p>
+          <w:p>
+            <w:r>
+              <w:t>My Lord Jesus forgive me:</w:t>
+            </w:r>
+          </w:p>
+          <w:p>
+            <w:r>
+              <w:t>For there is no servant without sin:</w:t>
+            </w:r>
+          </w:p>
+          <w:p>
+            <w:r>
+              <w:t>Nor a master without forgiveness.</w:t>
+            </w:r>
+          </w:p>
+        </w:tc>
+        <w:tc>
+          <w:tcPr>
+            <w:tcW w:w="1255" w:type="pct"/>
+          </w:tcPr>
+          <w:p>
+            <w:r>
+              <w:t>I have sinned, I have sinned,</w:t>
+            </w:r>
+          </w:p>
+          <w:p>
+            <w:r>
+              <w:t>O My Lord Jesus forgive me,</w:t>
+            </w:r>
+          </w:p>
+          <w:p>
+            <w:r>
+              <w:t>For there’s no servant without sin,</w:t>
+            </w:r>
+          </w:p>
+          <w:p>
+            <w:r>
+              <w:t>And no master without forgiveness.</w:t>
+            </w:r>
+          </w:p>
+        </w:tc>
+        <w:tc>
+          <w:tcPr>
+            <w:tcW w:w="1255" w:type="pct"/>
+          </w:tcPr>
+          <w:p>
+            <w:pPr>
+              <w:pStyle w:val="hymnEnd"/>
+            </w:pPr>
+          </w:p>
+        </w:tc>
+      </w:tr>
+      <w:tr>
+        <w:tc>
+          <w:tcPr>
+            <w:tcW w:w="1248" w:type="pct"/>
+          </w:tcPr>
+          <w:p>
+            <w:pPr>
+              <w:pStyle w:val="CopticHangingVerse"/>
+            </w:pPr>
+            <w:r>
+              <w:t>Ⲙⲟⲓ ⲛⲏⲓ Ⲡⲟ̄ⲥ̄ ⲛ̀ⲟⲩⲙⲉⲧⲁⲛⲟⲓⲁ̀:</w:t>
+            </w:r>
+          </w:p>
+          <w:p>
+            <w:pPr>
+              <w:pStyle w:val="CopticHangingVerse"/>
+            </w:pPr>
+            <w:r>
+              <w:t>ⲉ̀ⲡ̀ϫⲓⲛⲧⲁⲉⲣⲙⲉⲧⲁⲛⲟⲓⲛ:</w:t>
+            </w:r>
+          </w:p>
+          <w:p>
+            <w:pPr>
+              <w:pStyle w:val="CopticHangingVerse"/>
+            </w:pPr>
+            <w:r>
+              <w:t>ⲙ̀ⲡⲁⲧⲉ ⲫ̀ⲙⲟⲩ ⲙⲁϣ̀ⲑⲁⲙ ⲛ̀ⲣⲱⲓ:</w:t>
+            </w:r>
+          </w:p>
+          <w:p>
+            <w:pPr>
+              <w:pStyle w:val="CopticHangingVerse"/>
+            </w:pPr>
+            <w:r>
+              <w:t>ϧⲉⲛ ⲛⲓⲡⲩⲗⲏ ⲛ̀ⲧⲉ Ⲁⲙⲉⲛϯ.</w:t>
+            </w:r>
+          </w:p>
+        </w:tc>
+        <w:tc>
+          <w:tcPr>
+            <w:tcW w:w="1242" w:type="pct"/>
+          </w:tcPr>
+          <w:p>
+            <w:r>
+              <w:t>Give me, O Lord, repentance:</w:t>
+            </w:r>
+          </w:p>
+          <w:p>
+            <w:r>
+              <w:t>In order that I may repent:</w:t>
+            </w:r>
+          </w:p>
+          <w:p>
+            <w:r>
+              <w:t>Before death shuts me:</w:t>
+            </w:r>
+          </w:p>
+          <w:p>
+            <w:r>
+              <w:t>Within the gates of Hades.</w:t>
+            </w:r>
+          </w:p>
+        </w:tc>
+        <w:tc>
+          <w:tcPr>
+            <w:tcW w:w="1255" w:type="pct"/>
+          </w:tcPr>
+          <w:p>
+            <w:r>
+              <w:t>Grant me, O Lord, repentance,</w:t>
+            </w:r>
+          </w:p>
+          <w:p>
+            <w:r>
+              <w:t>That I might turn</w:t>
+            </w:r>
+          </w:p>
+          <w:p>
+            <w:r>
+              <w:t>Before death shuts me</w:t>
+            </w:r>
+          </w:p>
+          <w:p>
+            <w:r>
+              <w:t>Within the gates of Hades.</w:t>
+            </w:r>
+          </w:p>
+        </w:tc>
+        <w:tc>
+          <w:tcPr>
+            <w:tcW w:w="1255" w:type="pct"/>
+          </w:tcPr>
+          <w:p>
+            <w:pPr>
+              <w:ind w:left="196" w:hanging="196"/>
+            </w:pPr>
+          </w:p>
+        </w:tc>
+      </w:tr>
+      <w:tr>
+        <w:tc>
+          <w:tcPr>
+            <w:tcW w:w="1248" w:type="pct"/>
+          </w:tcPr>
+          <w:p>
+            <w:pPr>
+              <w:pStyle w:val="CopticHangingVerse"/>
+            </w:pPr>
+            <w:r>
+              <w:t>Ⲟⲩⲟϩ ⲟⲛ ⲛ̀ⲧⲁϯⲗⲟⲅⲟⲥ:</w:t>
+            </w:r>
+          </w:p>
+          <w:p>
+            <w:pPr>
+              <w:pStyle w:val="CopticHangingVerse"/>
+            </w:pPr>
+            <w:r>
+              <w:t>ϧⲁ ⲛⲁⲓ ⲧⲏⲣⲟⲩ ⲉ̀ⲧⲁⲓⲁⲓⲧⲟⲩ:</w:t>
+            </w:r>
+          </w:p>
+          <w:p>
+            <w:pPr>
+              <w:pStyle w:val="CopticHangingVerse"/>
+            </w:pPr>
+            <w:r>
+              <w:t>ⲛⲓⲕ̀ⲣⲓⲧⲏⲥ ⲙ̀ⲙⲏⲓ Ⲓⲏ̄ⲥ̄;</w:t>
+            </w:r>
+          </w:p>
+          <w:p>
+            <w:pPr>
+              <w:pStyle w:val="CopticHangingVerse"/>
+            </w:pPr>
+            <w:r>
+              <w:t>ⲛ̀ⲑⲟϥ ⲉⲑⲛⲁϯϩⲁⲡ ⲉ̀ⲣⲟⲓ.</w:t>
+            </w:r>
+          </w:p>
+        </w:tc>
+        <w:tc>
+          <w:tcPr>
+            <w:tcW w:w="1242" w:type="pct"/>
+          </w:tcPr>
+          <w:p>
+            <w:r>
+              <w:t>And give me also an answer:</w:t>
+            </w:r>
+          </w:p>
+          <w:p>
+            <w:r>
+              <w:t>For all that I did:</w:t>
+            </w:r>
+          </w:p>
+          <w:p>
+            <w:r>
+              <w:t>The righteous Judge, Jesus</w:t>
+            </w:r>
+            <w:proofErr w:type="gramStart"/>
+            <w:r>
+              <w:t>:</w:t>
+            </w:r>
+            <w:proofErr w:type="gramEnd"/>
+            <w:r>
+              <w:br/>
+              <w:t>He will judge me.</w:t>
+            </w:r>
+          </w:p>
+        </w:tc>
+        <w:tc>
+          <w:tcPr>
+            <w:tcW w:w="1255" w:type="pct"/>
+          </w:tcPr>
+          <w:p>
+            <w:r>
+              <w:t>And answer me</w:t>
+            </w:r>
+          </w:p>
+          <w:p>
+            <w:r>
+              <w:t>For all that I have done.</w:t>
+            </w:r>
+          </w:p>
+          <w:p>
+            <w:r>
+              <w:t>The righteous Judge,</w:t>
+            </w:r>
+          </w:p>
+          <w:p>
+            <w:r>
+              <w:t>Jesus, will judge me.</w:t>
+            </w:r>
+          </w:p>
+        </w:tc>
+        <w:tc>
+          <w:tcPr>
+            <w:tcW w:w="1255" w:type="pct"/>
+          </w:tcPr>
+          <w:p>
+            <w:pPr>
+              <w:ind w:left="196" w:hanging="196"/>
+            </w:pPr>
+          </w:p>
+        </w:tc>
+      </w:tr>
+      <w:tr>
+        <w:tc>
+          <w:tcPr>
+            <w:tcW w:w="1248" w:type="pct"/>
+          </w:tcPr>
+          <w:p>
+            <w:pPr>
+              <w:pStyle w:val="CopticHangingVerse"/>
+            </w:pPr>
+            <w:r>
+              <w:t>Ⲟⲩⲣⲉϥϣⲉⲛϩⲏⲧ ⲡⲉ Ⲡⲁⲥⲱⲧⲏⲣ:</w:t>
+            </w:r>
+          </w:p>
+          <w:p>
+            <w:pPr>
+              <w:pStyle w:val="CopticHangingVerse"/>
+            </w:pPr>
+            <w:r>
+              <w:t>ⲉϥⲉ̀ϣⲉⲛϩⲏⲧ ϧⲁ ⲡⲉϥⲗⲁⲟⲥ:</w:t>
+            </w:r>
+          </w:p>
+          <w:p>
+            <w:pPr>
+              <w:pStyle w:val="CopticHangingVerse"/>
+            </w:pPr>
+            <w:r>
+              <w:t>ϩⲱⲥ ⲁ̀ⲅⲁⲑⲟⲥ ⲟⲩⲟϩ ⲙ̀ⲙⲁⲓⲣⲱⲙⲓ:</w:t>
+            </w:r>
+          </w:p>
+          <w:p>
+            <w:pPr>
+              <w:pStyle w:val="CopticHangingVerse"/>
+            </w:pPr>
+            <w:r>
+              <w:lastRenderedPageBreak/>
+              <w:t>ⲛⲁⲓ ⲛⲁⲛ ⲕⲁⲧⲁ ⲡⲉⲕⲛⲓϣϯ ⲛ̀ⲛⲁⲓ.</w:t>
+            </w:r>
+          </w:p>
+        </w:tc>
+        <w:tc>
+          <w:tcPr>
+            <w:tcW w:w="1242" w:type="pct"/>
+          </w:tcPr>
+          <w:p>
+            <w:r>
+              <w:lastRenderedPageBreak/>
+              <w:t>My Savior is merciful:</w:t>
+            </w:r>
+          </w:p>
+          <w:p>
+            <w:r>
+              <w:t>And compassionate towards His people:</w:t>
+            </w:r>
+          </w:p>
+          <w:p>
+            <w:r>
+              <w:t>He is Good and Lover of Mankind:</w:t>
+            </w:r>
+          </w:p>
+          <w:p>
+            <w:pPr>
+              <w:rPr>
+                <w:rFonts w:ascii="Arial Unicode MS" w:eastAsia="Arial Unicode MS" w:hAnsi="Arial Unicode MS" w:cs="Arial Unicode MS"/>
+              </w:rPr>
+            </w:pPr>
+            <w:r>
+              <w:t>Have mercy on us according to Your great mercy.</w:t>
+            </w:r>
+          </w:p>
+        </w:tc>
+        <w:tc>
+          <w:tcPr>
+            <w:tcW w:w="1255" w:type="pct"/>
+          </w:tcPr>
+          <w:p>
+            <w:r>
+              <w:t>My Saviour is merciful</w:t>
+            </w:r>
+          </w:p>
+          <w:p>
+            <w:r>
+              <w:t>And compassionate towards His people.</w:t>
+            </w:r>
+          </w:p>
+          <w:p>
+            <w:r>
+              <w:t>His the Good Lover of mankind.</w:t>
+            </w:r>
             <w:bookmarkStart w:id="0" w:name="_GoBack"/>
             <w:bookmarkEnd w:id="0"/>
           </w:p>
-        </w:tc>
-        <w:tc>
-          <w:tcPr>
-            <w:tcW w:w="1242" w:type="pct"/>
-          </w:tcPr>
-          <w:p/>
-        </w:tc>
-        <w:tc>
-          <w:tcPr>
-            <w:tcW w:w="1255" w:type="pct"/>
-          </w:tcPr>
-          <w:p/>
-        </w:tc>
-        <w:tc>
-          <w:tcPr>
-            <w:tcW w:w="1255" w:type="pct"/>
-          </w:tcPr>
-          <w:p>
-            <w:pPr>
-              <w:pStyle w:val="hymnEnd"/>
-            </w:pPr>
-            <w:proofErr w:type="spellStart"/>
-            <w:r>
-              <w:t>mssing</w:t>
-            </w:r>
-            <w:proofErr w:type="spellEnd"/>
-          </w:p>
-        </w:tc>
-      </w:tr>
-      <w:tr>
-        <w:tc>
-          <w:tcPr>
-            <w:tcW w:w="1248" w:type="pct"/>
-          </w:tcPr>
-          <w:p>
-            <w:pPr>
-              <w:pStyle w:val="CopticHangingVerse"/>
-            </w:pPr>
-          </w:p>
-        </w:tc>
-        <w:tc>
-          <w:tcPr>
-            <w:tcW w:w="1242" w:type="pct"/>
-          </w:tcPr>
-          <w:p/>
-        </w:tc>
-        <w:tc>
-          <w:tcPr>
-            <w:tcW w:w="1255" w:type="pct"/>
-          </w:tcPr>
-          <w:p/>
-        </w:tc>
-        <w:tc>
-          <w:tcPr>
-            <w:tcW w:w="1255" w:type="pct"/>
-          </w:tcPr>
-          <w:p>
-            <w:pPr>
-              <w:pStyle w:val="hymnEnd"/>
-            </w:pPr>
-          </w:p>
-        </w:tc>
-      </w:tr>
-      <w:tr>
-        <w:tc>
-          <w:tcPr>
-            <w:tcW w:w="1248" w:type="pct"/>
-          </w:tcPr>
-          <w:p>
-            <w:pPr>
-              <w:pStyle w:val="CopticHangingVerse"/>
-            </w:pPr>
-          </w:p>
-        </w:tc>
-        <w:tc>
-          <w:tcPr>
-            <w:tcW w:w="1242" w:type="pct"/>
-          </w:tcPr>
-          <w:p/>
-        </w:tc>
-        <w:tc>
-          <w:tcPr>
-            <w:tcW w:w="1255" w:type="pct"/>
-          </w:tcPr>
-          <w:p/>
-        </w:tc>
-        <w:tc>
-          <w:tcPr>
-            <w:tcW w:w="1255" w:type="pct"/>
-          </w:tcPr>
-          <w:p>
-            <w:pPr>
-              <w:pStyle w:val="hymnEnd"/>
-            </w:pPr>
-          </w:p>
-        </w:tc>
-      </w:tr>
-      <w:tr>
-        <w:tc>
-          <w:tcPr>
-            <w:tcW w:w="1248" w:type="pct"/>
-          </w:tcPr>
-          <w:p>
-            <w:pPr>
-              <w:pStyle w:val="CopticHangingVerse"/>
-            </w:pPr>
-          </w:p>
-        </w:tc>
-        <w:tc>
-          <w:tcPr>
-            <w:tcW w:w="1242" w:type="pct"/>
-          </w:tcPr>
-          <w:p/>
-        </w:tc>
-        <w:tc>
-          <w:tcPr>
-            <w:tcW w:w="1255" w:type="pct"/>
-          </w:tcPr>
-          <w:p/>
-        </w:tc>
-        <w:tc>
-          <w:tcPr>
-            <w:tcW w:w="1255" w:type="pct"/>
-          </w:tcPr>
-          <w:p>
-            <w:pPr>
-              <w:pStyle w:val="hymnEnd"/>
-            </w:pPr>
-          </w:p>
-        </w:tc>
-      </w:tr>
-      <w:tr>
-        <w:tc>
-          <w:tcPr>
-            <w:tcW w:w="1248" w:type="pct"/>
-          </w:tcPr>
-          <w:p>
-            <w:pPr>
-              <w:pStyle w:val="CopticHangingVerse"/>
-            </w:pPr>
-          </w:p>
-        </w:tc>
-        <w:tc>
-          <w:tcPr>
-            <w:tcW w:w="1242" w:type="pct"/>
-          </w:tcPr>
-          <w:p/>
-        </w:tc>
-        <w:tc>
-          <w:tcPr>
-            <w:tcW w:w="1255" w:type="pct"/>
-          </w:tcPr>
-          <w:p/>
-        </w:tc>
-        <w:tc>
-          <w:tcPr>
-            <w:tcW w:w="1255" w:type="pct"/>
-          </w:tcPr>
-          <w:p>
-            <w:pPr>
-              <w:ind w:left="196" w:hanging="196"/>
-            </w:pPr>
-          </w:p>
-        </w:tc>
-      </w:tr>
-      <w:tr>
-        <w:tc>
-          <w:tcPr>
-            <w:tcW w:w="1248" w:type="pct"/>
-          </w:tcPr>
-          <w:p>
-            <w:pPr>
-              <w:pStyle w:val="CopticHangingVerse"/>
-            </w:pPr>
-          </w:p>
-        </w:tc>
-        <w:tc>
-          <w:tcPr>
-            <w:tcW w:w="1242" w:type="pct"/>
-          </w:tcPr>
-          <w:p/>
-        </w:tc>
-        <w:tc>
-          <w:tcPr>
-            <w:tcW w:w="1255" w:type="pct"/>
-          </w:tcPr>
-          <w:p/>
-        </w:tc>
-        <w:tc>
-          <w:tcPr>
-            <w:tcW w:w="1255" w:type="pct"/>
-          </w:tcPr>
-          <w:p>
-            <w:pPr>
-              <w:ind w:left="196" w:hanging="196"/>
-            </w:pPr>
-          </w:p>
-        </w:tc>
-      </w:tr>
-      <w:tr>
-        <w:tc>
-          <w:tcPr>
-            <w:tcW w:w="1248" w:type="pct"/>
-          </w:tcPr>
-          <w:p>
-            <w:pPr>
-              <w:pStyle w:val="CopticHangingVerse"/>
-            </w:pPr>
-          </w:p>
-        </w:tc>
-        <w:tc>
-          <w:tcPr>
-            <w:tcW w:w="1242" w:type="pct"/>
-          </w:tcPr>
-          <w:p/>
-        </w:tc>
-        <w:tc>
-          <w:tcPr>
-            <w:tcW w:w="1255" w:type="pct"/>
-          </w:tcPr>
-          <w:p/>
-        </w:tc>
-        <w:tc>
-          <w:tcPr>
-            <w:tcW w:w="1255" w:type="pct"/>
-          </w:tcPr>
-          <w:p>
-            <w:pPr>
-              <w:ind w:left="196" w:hanging="196"/>
-            </w:pPr>
-          </w:p>
-        </w:tc>
-      </w:tr>
-      <w:tr>
-        <w:tc>
-          <w:tcPr>
-            <w:tcW w:w="1248" w:type="pct"/>
-          </w:tcPr>
-          <w:p>
-            <w:pPr>
-              <w:pStyle w:val="CopticHangingVerse"/>
-            </w:pPr>
-          </w:p>
-        </w:tc>
-        <w:tc>
-          <w:tcPr>
-            <w:tcW w:w="1242" w:type="pct"/>
-          </w:tcPr>
-          <w:p/>
-        </w:tc>
-        <w:tc>
-          <w:tcPr>
-            <w:tcW w:w="1255" w:type="pct"/>
-          </w:tcPr>
-          <w:p/>
+          <w:p>
+            <w:r>
+              <w:t>Have mercy on us according to Your great mercy.</w:t>
+            </w:r>
+          </w:p>
         </w:tc>
         <w:tc>
           <w:tcPr>
@@ -1572,7 +2109,7 @@
 </file>
 
 <file path=customXml/itemProps1.xml><?xml version="1.0" encoding="utf-8"?>
-<ds:datastoreItem xmlns:ds="http://schemas.openxmlformats.org/officeDocument/2006/customXml" ds:itemID="{E8E6BB87-9FBE-417C-8DC8-382B4845D494}">
+<ds:datastoreItem xmlns:ds="http://schemas.openxmlformats.org/officeDocument/2006/customXml" ds:itemID="{F6106B8D-57EF-4354-A751-52E2848E8082}">
   <ds:schemaRefs>
     <ds:schemaRef ds:uri="http://schemas.openxmlformats.org/officeDocument/2006/bibliography"/>
   </ds:schemaRefs>

</xml_diff>